<commit_message>
Changes to my proposal and Qike's
</commit_message>
<xml_diff>
--- a/HLi_grant_v3_nt_DL_Comments.docx
+++ b/HLi_grant_v3_nt_DL_Comments.docx
@@ -14222,15 +14222,7 @@
             <w:sz w:val="22"/>
             <w:szCs w:val="22"/>
           </w:rPr>
-          <w:t xml:space="preserve">pair </w:t>
-        </w:r>
-        <w:r>
-          <w:rPr>
-            <w:rFonts w:ascii="Arial" w:hAnsi="Arial" w:cs="Arial"/>
-            <w:sz w:val="22"/>
-            <w:szCs w:val="22"/>
-          </w:rPr>
-          <w:t xml:space="preserve"> </w:t>
+          <w:t xml:space="preserve">pair  </w:t>
         </w:r>
       </w:ins>
       <w:r>
@@ -14301,15 +14293,7 @@
             <w:sz w:val="22"/>
             <w:szCs w:val="22"/>
           </w:rPr>
-          <w:t>in</w:t>
-        </w:r>
-        <w:r>
-          <w:rPr>
-            <w:rFonts w:ascii="Arial" w:hAnsi="Arial" w:cs="Arial"/>
-            <w:sz w:val="22"/>
-            <w:szCs w:val="22"/>
-          </w:rPr>
-          <w:t xml:space="preserve"> </w:t>
+          <w:t xml:space="preserve">in </w:t>
         </w:r>
       </w:ins>
       <w:r>
@@ -14814,23 +14798,7 @@
             <w:sz w:val="22"/>
             <w:szCs w:val="22"/>
           </w:rPr>
-          <w:t>th</w:t>
-        </w:r>
-        <w:r>
-          <w:rPr>
-            <w:rFonts w:ascii="Arial" w:hAnsi="Arial" w:cs="Arial"/>
-            <w:sz w:val="22"/>
-            <w:szCs w:val="22"/>
-          </w:rPr>
-          <w:t>is</w:t>
-        </w:r>
-        <w:r>
-          <w:rPr>
-            <w:rFonts w:ascii="Arial" w:hAnsi="Arial" w:cs="Arial"/>
-            <w:sz w:val="22"/>
-            <w:szCs w:val="22"/>
-          </w:rPr>
-          <w:t xml:space="preserve"> </w:t>
+          <w:t xml:space="preserve">this </w:t>
         </w:r>
       </w:ins>
       <w:r>
@@ -15118,7 +15086,6 @@
         </w:rPr>
         <w:t xml:space="preserve"> (SNP </w:t>
       </w:r>
-      <w:proofErr w:type="gramStart"/>
       <w:r>
         <w:rPr>
           <w:rFonts w:ascii="Arial" w:hAnsi="Arial" w:cs="Arial"/>
@@ -15134,16 +15101,7 @@
           <w:sz w:val="22"/>
           <w:szCs w:val="22"/>
         </w:rPr>
-        <w:t xml:space="preserve"> and</w:t>
-      </w:r>
-      <w:proofErr w:type="gramEnd"/>
-      <w:r>
-        <w:rPr>
-          <w:rFonts w:ascii="Arial" w:hAnsi="Arial" w:cs="Arial"/>
-          <w:sz w:val="22"/>
-          <w:szCs w:val="22"/>
-        </w:rPr>
-        <w:t xml:space="preserve"> </w:t>
+        <w:t xml:space="preserve"> and </w:t>
       </w:r>
       <w:r>
         <w:rPr>
@@ -15308,6 +15266,7 @@
         </w:rPr>
         <w:t xml:space="preserve"> </w:t>
       </w:r>
+      <w:proofErr w:type="gramStart"/>
       <w:r>
         <w:rPr>
           <w:rFonts w:ascii="Arial" w:hAnsi="Arial" w:cs="Arial"/>
@@ -15316,6 +15275,7 @@
         </w:rPr>
         <w:t>times</w:t>
       </w:r>
+      <w:proofErr w:type="gramEnd"/>
       <w:del w:id="179" w:author="Dominic LaRoche [2]" w:date="2015-12-02T15:08:00Z">
         <w:r>
           <w:rPr>
@@ -15397,15 +15357,7 @@
             <w:sz w:val="22"/>
             <w:szCs w:val="22"/>
           </w:rPr>
-          <w:t>Additional</w:t>
-        </w:r>
-        <w:r>
-          <w:rPr>
-            <w:rFonts w:ascii="Arial" w:hAnsi="Arial" w:cs="Arial"/>
-            <w:sz w:val="22"/>
-            <w:szCs w:val="22"/>
-          </w:rPr>
-          <w:t xml:space="preserve"> </w:t>
+          <w:t xml:space="preserve">Additional </w:t>
         </w:r>
       </w:ins>
       <w:r>
@@ -18249,15 +18201,7 @@
             <w:sz w:val="22"/>
             <w:szCs w:val="22"/>
           </w:rPr>
-          <w:t>confirm</w:t>
-        </w:r>
-        <w:r>
-          <w:rPr>
-            <w:rFonts w:ascii="Arial" w:hAnsi="Arial" w:cs="Arial"/>
-            <w:sz w:val="22"/>
-            <w:szCs w:val="22"/>
-          </w:rPr>
-          <w:t xml:space="preserve"> </w:t>
+          <w:t xml:space="preserve">confirm </w:t>
         </w:r>
       </w:ins>
       <w:r>
@@ -20646,9 +20590,19 @@
           <w:sz w:val="22"/>
           <w:szCs w:val="22"/>
         </w:rPr>
-        <w:t xml:space="preserve">es, which will significantly reduce the search </w:t>
-      </w:r>
-      <w:commentRangeStart w:id="218"/>
+        <w:t>es, which w</w:t>
+      </w:r>
+      <w:bookmarkStart w:id="218" w:name="_GoBack"/>
+      <w:bookmarkEnd w:id="218"/>
+      <w:r>
+        <w:rPr>
+          <w:rFonts w:ascii="Arial" w:hAnsi="Arial"/>
+          <w:sz w:val="22"/>
+          <w:szCs w:val="22"/>
+        </w:rPr>
+        <w:t xml:space="preserve">ill significantly reduce the search </w:t>
+      </w:r>
+      <w:commentRangeStart w:id="219"/>
       <w:r>
         <w:rPr>
           <w:rFonts w:ascii="Arial" w:hAnsi="Arial"/>
@@ -20657,12 +20611,12 @@
         </w:rPr>
         <w:t>space</w:t>
       </w:r>
-      <w:commentRangeEnd w:id="218"/>
+      <w:commentRangeEnd w:id="219"/>
       <w:r>
         <w:rPr>
           <w:rStyle w:val="CommentReference"/>
         </w:rPr>
-        <w:commentReference w:id="218"/>
+        <w:commentReference w:id="219"/>
       </w:r>
       <w:r>
         <w:rPr>
@@ -20924,7 +20878,7 @@
         <w:rPr>
           <w:rFonts w:ascii="Arial" w:hAnsi="Arial" w:cs="Arial"/>
           <w:szCs w:val="22"/>
-          <w:rPrChange w:id="219" w:author="Dominic LaRoche [2]" w:date="2015-12-02T15:32:00Z">
+          <w:rPrChange w:id="220" w:author="Dominic LaRoche [2]" w:date="2015-12-02T15:32:00Z">
             <w:rPr>
               <w:rFonts w:ascii="Arial" w:hAnsi="Arial" w:cs="Arial"/>
               <w:sz w:val="22"/>
@@ -20938,7 +20892,7 @@
           <w:rFonts w:ascii="Arial" w:hAnsi="Arial"/>
           <w:b/>
           <w:szCs w:val="22"/>
-          <w:rPrChange w:id="220" w:author="Dominic LaRoche [2]" w:date="2015-12-02T15:32:00Z">
+          <w:rPrChange w:id="221" w:author="Dominic LaRoche [2]" w:date="2015-12-02T15:32:00Z">
             <w:rPr>
               <w:rFonts w:ascii="Arial" w:hAnsi="Arial"/>
               <w:b/>
@@ -20954,7 +20908,7 @@
           <w:rFonts w:ascii="Arial" w:hAnsi="Arial" w:cs="Arial"/>
           <w:b/>
           <w:szCs w:val="22"/>
-          <w:rPrChange w:id="221" w:author="Dominic LaRoche [2]" w:date="2015-12-02T15:32:00Z">
+          <w:rPrChange w:id="222" w:author="Dominic LaRoche [2]" w:date="2015-12-02T15:32:00Z">
             <w:rPr>
               <w:rFonts w:ascii="Arial" w:hAnsi="Arial" w:cs="Arial"/>
               <w:b/>
@@ -20965,13 +20919,13 @@
         </w:rPr>
         <w:t xml:space="preserve">Integrate ENCODE data to determine the genetic basis of comorbid complex </w:t>
       </w:r>
-      <w:commentRangeStart w:id="222"/>
+      <w:commentRangeStart w:id="223"/>
       <w:r>
         <w:rPr>
           <w:rFonts w:ascii="Arial" w:hAnsi="Arial" w:cs="Arial"/>
           <w:b/>
           <w:szCs w:val="22"/>
-          <w:rPrChange w:id="223" w:author="Dominic LaRoche [2]" w:date="2015-12-02T15:32:00Z">
+          <w:rPrChange w:id="224" w:author="Dominic LaRoche [2]" w:date="2015-12-02T15:32:00Z">
             <w:rPr>
               <w:rFonts w:ascii="Arial" w:hAnsi="Arial" w:cs="Arial"/>
               <w:b/>
@@ -20982,12 +20936,12 @@
         </w:rPr>
         <w:t>diseases</w:t>
       </w:r>
-      <w:commentRangeEnd w:id="222"/>
+      <w:commentRangeEnd w:id="223"/>
       <w:r>
         <w:rPr>
           <w:rStyle w:val="CommentReference"/>
         </w:rPr>
-        <w:commentReference w:id="222"/>
+        <w:commentReference w:id="223"/>
       </w:r>
     </w:p>
     <w:tbl>
@@ -21589,7 +21543,7 @@
         </w:rPr>
         <w:t xml:space="preserve">We hypothesize that </w:t>
       </w:r>
-      <w:ins w:id="224" w:author="Dominic LaRoche [2]" w:date="2015-12-02T15:37:00Z">
+      <w:ins w:id="225" w:author="Dominic LaRoche [2]" w:date="2015-12-02T15:37:00Z">
         <w:r>
           <w:rPr>
             <w:rFonts w:ascii="Arial" w:hAnsi="Arial" w:cs="Arial"/>
@@ -22076,7 +22030,7 @@
         </w:rPr>
         <w:t xml:space="preserve">. We will </w:t>
       </w:r>
-      <w:del w:id="225" w:author="Dominic LaRoche [2]" w:date="2015-12-02T15:39:00Z">
+      <w:del w:id="226" w:author="Dominic LaRoche [2]" w:date="2015-12-02T15:39:00Z">
         <w:r>
           <w:rPr>
             <w:rFonts w:ascii="Arial" w:hAnsi="Arial" w:cs="Arial"/>
@@ -22094,7 +22048,7 @@
         </w:rPr>
         <w:t>quantify this novel type of shared mechanism</w:t>
       </w:r>
-      <w:del w:id="226" w:author="Dominic LaRoche [2]" w:date="2015-12-02T15:39:00Z">
+      <w:del w:id="227" w:author="Dominic LaRoche [2]" w:date="2015-12-02T15:39:00Z">
         <w:r>
           <w:rPr>
             <w:rFonts w:ascii="Arial" w:hAnsi="Arial" w:cs="Arial"/>
@@ -22144,7 +22098,7 @@
         </w:rPr>
         <w:t xml:space="preserve"> </w:t>
       </w:r>
-      <w:del w:id="227" w:author="Dominic LaRoche [2]" w:date="2015-12-02T15:40:00Z">
+      <w:del w:id="228" w:author="Dominic LaRoche [2]" w:date="2015-12-02T15:40:00Z">
         <w:r>
           <w:rPr>
             <w:rFonts w:ascii="Arial" w:hAnsi="Arial" w:cs="Arial"/>
@@ -22154,22 +22108,14 @@
           <w:delText xml:space="preserve">via </w:delText>
         </w:r>
       </w:del>
-      <w:ins w:id="228" w:author="Dominic LaRoche [2]" w:date="2015-12-02T15:40:00Z">
+      <w:ins w:id="229" w:author="Dominic LaRoche [2]" w:date="2015-12-02T15:40:00Z">
         <w:r>
           <w:rPr>
             <w:rFonts w:ascii="Arial" w:hAnsi="Arial" w:cs="Arial"/>
             <w:sz w:val="22"/>
             <w:szCs w:val="22"/>
           </w:rPr>
-          <w:t>through an</w:t>
-        </w:r>
-        <w:r>
-          <w:rPr>
-            <w:rFonts w:ascii="Arial" w:hAnsi="Arial" w:cs="Arial"/>
-            <w:sz w:val="22"/>
-            <w:szCs w:val="22"/>
-          </w:rPr>
-          <w:t xml:space="preserve"> </w:t>
+          <w:t xml:space="preserve">through an </w:t>
         </w:r>
       </w:ins>
       <w:r>
@@ -22302,7 +22248,7 @@
         </w:rPr>
         <w:t>diseases</w:t>
       </w:r>
-      <w:ins w:id="229" w:author="Dominic LaRoche [2]" w:date="2015-12-02T16:40:00Z">
+      <w:ins w:id="230" w:author="Dominic LaRoche [2]" w:date="2015-12-02T16:40:00Z">
         <w:r>
           <w:rPr>
             <w:rFonts w:ascii="Arial" w:hAnsi="Arial" w:cs="Arial"/>
@@ -22313,7 +22259,7 @@
           <w:t>.</w:t>
         </w:r>
       </w:ins>
-      <w:del w:id="230" w:author="Dominic LaRoche [2]" w:date="2015-12-02T16:40:00Z">
+      <w:del w:id="231" w:author="Dominic LaRoche [2]" w:date="2015-12-02T16:40:00Z">
         <w:r>
           <w:rPr>
             <w:rFonts w:ascii="Arial" w:hAnsi="Arial" w:cs="Arial"/>
@@ -22331,7 +22277,7 @@
         </w:rPr>
         <w:t xml:space="preserve"> </w:t>
       </w:r>
-      <w:ins w:id="231" w:author="Dominic LaRoche [2]" w:date="2015-12-02T16:40:00Z">
+      <w:ins w:id="232" w:author="Dominic LaRoche [2]" w:date="2015-12-02T16:40:00Z">
         <w:r>
           <w:rPr>
             <w:rFonts w:ascii="Arial" w:hAnsi="Arial" w:cs="Arial"/>
@@ -22349,7 +22295,7 @@
         </w:rPr>
         <w:t>demonstrate</w:t>
       </w:r>
-      <w:ins w:id="232" w:author="Dominic LaRoche [2]" w:date="2015-12-02T16:41:00Z">
+      <w:ins w:id="233" w:author="Dominic LaRoche [2]" w:date="2015-12-02T16:41:00Z">
         <w:r>
           <w:rPr>
             <w:rFonts w:ascii="Arial" w:hAnsi="Arial" w:cs="Arial"/>
@@ -22359,7 +22305,7 @@
           <w:t>,</w:t>
         </w:r>
       </w:ins>
-      <w:del w:id="233" w:author="Dominic LaRoche [2]" w:date="2015-12-02T16:40:00Z">
+      <w:del w:id="234" w:author="Dominic LaRoche [2]" w:date="2015-12-02T16:40:00Z">
         <w:r>
           <w:rPr>
             <w:rFonts w:ascii="Arial" w:hAnsi="Arial" w:cs="Arial"/>
@@ -22661,7 +22607,7 @@
         </w:rPr>
         <w:t>genes with similar biological functions and involv</w:t>
       </w:r>
-      <w:ins w:id="234" w:author="Dominic LaRoche [2]" w:date="2015-12-02T16:50:00Z">
+      <w:ins w:id="235" w:author="Dominic LaRoche [2]" w:date="2015-12-02T16:50:00Z">
         <w:r>
           <w:rPr>
             <w:rFonts w:ascii="Arial" w:hAnsi="Arial"/>
@@ -22671,7 +22617,7 @@
           <w:t>ed</w:t>
         </w:r>
       </w:ins>
-      <w:del w:id="235" w:author="Dominic LaRoche [2]" w:date="2015-12-02T16:50:00Z">
+      <w:del w:id="236" w:author="Dominic LaRoche [2]" w:date="2015-12-02T16:50:00Z">
         <w:r>
           <w:rPr>
             <w:rFonts w:ascii="Arial" w:hAnsi="Arial"/>
@@ -24840,7 +24786,7 @@
         </w:rPr>
         <w:t xml:space="preserve"> </w:t>
       </w:r>
-      <w:del w:id="236" w:author="Dominic LaRoche [2]" w:date="2015-12-02T16:56:00Z">
+      <w:del w:id="237" w:author="Dominic LaRoche [2]" w:date="2015-12-02T16:56:00Z">
         <w:r>
           <w:rPr>
             <w:rFonts w:ascii="Arial" w:hAnsi="Arial" w:cs="Arial"/>
@@ -25097,7 +25043,7 @@
         </w:rPr>
         <w:t xml:space="preserve">. Similarly, we </w:t>
       </w:r>
-      <w:del w:id="237" w:author="Dominic LaRoche [2]" w:date="2015-12-02T17:00:00Z">
+      <w:del w:id="238" w:author="Dominic LaRoche [2]" w:date="2015-12-02T17:00:00Z">
         <w:r>
           <w:rPr>
             <w:rFonts w:ascii="Arial" w:hAnsi="Arial" w:cs="Arial"/>
@@ -25116,7 +25062,7 @@
           <w:delText xml:space="preserve"> </w:delText>
         </w:r>
       </w:del>
-      <w:ins w:id="238" w:author="Dominic LaRoche [2]" w:date="2015-12-02T17:00:00Z">
+      <w:ins w:id="239" w:author="Dominic LaRoche [2]" w:date="2015-12-02T17:00:00Z">
         <w:r>
           <w:rPr>
             <w:rFonts w:ascii="Arial" w:hAnsi="Arial" w:cs="Arial"/>
@@ -26083,7 +26029,7 @@
           <w:szCs w:val="22"/>
         </w:rPr>
       </w:pPr>
-      <w:ins w:id="239" w:author="Dominic LaRoche [2]" w:date="2015-12-02T18:01:00Z">
+      <w:ins w:id="240" w:author="Dominic LaRoche [2]" w:date="2015-12-02T18:01:00Z">
         <w:r>
           <w:rPr>
             <w:rFonts w:ascii="Arial" w:hAnsi="Arial" w:cs="Arial"/>
@@ -26093,7 +26039,7 @@
           <w:t>W</w:t>
         </w:r>
       </w:ins>
-      <w:del w:id="240" w:author="Dominic LaRoche [2]" w:date="2015-12-02T18:01:00Z">
+      <w:del w:id="241" w:author="Dominic LaRoche [2]" w:date="2015-12-02T18:01:00Z">
         <w:r>
           <w:rPr>
             <w:rFonts w:ascii="Arial" w:hAnsi="Arial" w:cs="Arial"/>
@@ -26111,7 +26057,7 @@
         </w:rPr>
         <w:t>e will</w:t>
       </w:r>
-      <w:ins w:id="241" w:author="Dominic LaRoche [2]" w:date="2015-12-02T18:01:00Z">
+      <w:ins w:id="242" w:author="Dominic LaRoche [2]" w:date="2015-12-02T18:01:00Z">
         <w:r>
           <w:rPr>
             <w:rFonts w:ascii="Arial" w:hAnsi="Arial" w:cs="Arial"/>
@@ -26618,7 +26564,7 @@
         </w:rPr>
         <w:t xml:space="preserve"> such regulatory mechanisms </w:t>
       </w:r>
-      <w:commentRangeStart w:id="242"/>
+      <w:commentRangeStart w:id="243"/>
       <w:r>
         <w:rPr>
           <w:rFonts w:ascii="Arial" w:hAnsi="Arial" w:cs="Arial"/>
@@ -26627,12 +26573,12 @@
         </w:rPr>
         <w:t>for</w:t>
       </w:r>
-      <w:commentRangeEnd w:id="242"/>
+      <w:commentRangeEnd w:id="243"/>
       <w:r>
         <w:rPr>
           <w:rStyle w:val="CommentReference"/>
         </w:rPr>
-        <w:commentReference w:id="242"/>
+        <w:commentReference w:id="243"/>
       </w:r>
       <w:r>
         <w:rPr>
@@ -26658,7 +26604,7 @@
         </w:rPr>
         <w:t xml:space="preserve"> and check the proportion of permutations </w:t>
       </w:r>
-      <w:ins w:id="243" w:author="Dominic LaRoche [2]" w:date="2015-12-02T18:06:00Z">
+      <w:ins w:id="244" w:author="Dominic LaRoche [2]" w:date="2015-12-02T18:06:00Z">
         <w:r>
           <w:rPr>
             <w:rFonts w:ascii="Arial" w:hAnsi="Arial" w:cs="Arial"/>
@@ -26930,7 +26876,7 @@
         </w:rPr>
         <w:t>. We will use Fisher</w:t>
       </w:r>
-      <w:ins w:id="244" w:author="Dominic LaRoche [2]" w:date="2015-12-02T18:11:00Z">
+      <w:ins w:id="245" w:author="Dominic LaRoche [2]" w:date="2015-12-02T18:11:00Z">
         <w:r>
           <w:rPr>
             <w:rFonts w:ascii="Arial" w:hAnsi="Arial" w:cs="Arial"/>
@@ -26980,7 +26926,7 @@
         </w:rPr>
         <w:t xml:space="preserve"> </w:t>
       </w:r>
-      <w:commentRangeStart w:id="245"/>
+      <w:commentRangeStart w:id="246"/>
       <w:r>
         <w:rPr>
           <w:rFonts w:ascii="Arial" w:hAnsi="Arial" w:cs="Arial"/>
@@ -26989,12 +26935,12 @@
         </w:rPr>
         <w:t>sex</w:t>
       </w:r>
-      <w:commentRangeEnd w:id="245"/>
+      <w:commentRangeEnd w:id="246"/>
       <w:r>
         <w:rPr>
           <w:rStyle w:val="CommentReference"/>
         </w:rPr>
-        <w:commentReference w:id="245"/>
+        <w:commentReference w:id="246"/>
       </w:r>
       <w:r>
         <w:rPr>
@@ -27004,7 +26950,7 @@
         </w:rPr>
         <w:t xml:space="preserve"> and age. We will also use Fisher</w:t>
       </w:r>
-      <w:ins w:id="246" w:author="Dominic LaRoche [2]" w:date="2015-12-02T18:11:00Z">
+      <w:ins w:id="247" w:author="Dominic LaRoche [2]" w:date="2015-12-02T18:11:00Z">
         <w:r>
           <w:rPr>
             <w:rFonts w:ascii="Arial" w:hAnsi="Arial" w:cs="Arial"/>
@@ -27365,7 +27311,7 @@
         </w:rPr>
         <w:t xml:space="preserve"> 1000 genome project</w:t>
       </w:r>
-      <w:ins w:id="247" w:author="Dominic LaRoche [2]" w:date="2015-12-02T18:16:00Z">
+      <w:ins w:id="248" w:author="Dominic LaRoche [2]" w:date="2015-12-02T18:16:00Z">
         <w:r>
           <w:rPr>
             <w:rFonts w:ascii="Arial" w:hAnsi="Arial" w:cs="Arial"/>
@@ -27802,7 +27748,7 @@
         </w:rPr>
         <w:t>)</w:t>
       </w:r>
-      <w:del w:id="248" w:author="Dominic LaRoche [2]" w:date="2015-12-02T18:17:00Z">
+      <w:del w:id="249" w:author="Dominic LaRoche [2]" w:date="2015-12-02T18:17:00Z">
         <w:r>
           <w:rPr>
             <w:rFonts w:ascii="Arial" w:hAnsi="Arial" w:cs="Arial"/>
@@ -27835,7 +27781,7 @@
           </w:rPr>
           <w:delText>(</w:delText>
         </w:r>
-        <w:commentRangeStart w:id="249"/>
+        <w:commentRangeStart w:id="250"/>
         <w:r>
           <w:rPr>
             <w:rFonts w:ascii="Arial" w:hAnsi="Arial" w:cs="Arial"/>
@@ -27845,14 +27791,14 @@
           <w:delText>A</w:delText>
         </w:r>
       </w:del>
-      <w:commentRangeEnd w:id="249"/>
+      <w:commentRangeEnd w:id="250"/>
       <w:r>
         <w:rPr>
           <w:rStyle w:val="CommentReference"/>
         </w:rPr>
-        <w:commentReference w:id="249"/>
-      </w:r>
-      <w:del w:id="250" w:author="Dominic LaRoche [2]" w:date="2015-12-02T18:17:00Z">
+        <w:commentReference w:id="250"/>
+      </w:r>
+      <w:del w:id="251" w:author="Dominic LaRoche [2]" w:date="2015-12-02T18:17:00Z">
         <w:r>
           <w:rPr>
             <w:rFonts w:ascii="Arial" w:hAnsi="Arial" w:cs="Arial"/>
@@ -27881,7 +27827,7 @@
           <w:szCs w:val="22"/>
         </w:rPr>
       </w:pPr>
-      <w:commentRangeStart w:id="251"/>
+      <w:commentRangeStart w:id="252"/>
       <w:r>
         <w:rPr>
           <w:rFonts w:ascii="Arial" w:hAnsi="Arial" w:cs="Arial"/>
@@ -27890,12 +27836,12 @@
         </w:rPr>
         <w:t>Average</w:t>
       </w:r>
-      <w:commentRangeEnd w:id="251"/>
+      <w:commentRangeEnd w:id="252"/>
       <w:r>
         <w:rPr>
           <w:rStyle w:val="CommentReference"/>
         </w:rPr>
-        <w:commentReference w:id="251"/>
+        <w:commentReference w:id="252"/>
       </w:r>
       <w:r>
         <w:rPr>
@@ -27997,10 +27943,10 @@
             <v:path o:extrusionok="f" gradientshapeok="t" o:connecttype="rect"/>
             <o:lock v:ext="edit" aspectratio="t"/>
           </v:shapetype>
-          <v:shape id="_x0000_i1025" type="#_x0000_t75" style="width:353.55pt;height:41.35pt" o:ole="">
+          <v:shape id="_x0000_i1025" type="#_x0000_t75" style="width:353.4pt;height:41.4pt" o:ole="">
             <v:imagedata r:id="rId14" o:title=""/>
           </v:shape>
-          <o:OLEObject Type="Embed" ProgID="Equation.3" ShapeID="_x0000_i1025" DrawAspect="Content" ObjectID="_1510588307" r:id="rId15"/>
+          <o:OLEObject Type="Embed" ProgID="Equation.3" ShapeID="_x0000_i1025" DrawAspect="Content" ObjectID="_1510648673" r:id="rId15"/>
         </w:object>
       </w:r>
     </w:p>
@@ -28043,7 +27989,7 @@
         </w:rPr>
         <w:t xml:space="preserve"> </w:t>
       </w:r>
-      <w:del w:id="252" w:author="Dominic LaRoche [2]" w:date="2015-12-02T18:19:00Z">
+      <w:del w:id="253" w:author="Dominic LaRoche [2]" w:date="2015-12-02T18:19:00Z">
         <w:r>
           <w:rPr>
             <w:position w:val="-30"/>
@@ -28051,7 +27997,7 @@
           <w:delText xml:space="preserve">of SNPs </w:delText>
         </w:r>
       </w:del>
-      <w:ins w:id="253" w:author="Dominic LaRoche [2]" w:date="2015-12-02T18:19:00Z">
+      <w:ins w:id="254" w:author="Dominic LaRoche [2]" w:date="2015-12-02T18:19:00Z">
         <w:r>
           <w:rPr>
             <w:position w:val="-30"/>
@@ -28104,13 +28050,7 @@
           <w:rPr>
             <w:position w:val="-30"/>
           </w:rPr>
-          <w:t>)</w:t>
-        </w:r>
-        <w:r>
-          <w:rPr>
-            <w:position w:val="-30"/>
-          </w:rPr>
-          <w:t xml:space="preserve"> </w:t>
+          <w:t xml:space="preserve">) </w:t>
         </w:r>
       </w:ins>
       <w:r>
@@ -28119,7 +28059,7 @@
         </w:rPr>
         <w:t>was calculated in SA1.1, and SNPs(A) is the set of SNPs associated with disease A</w:t>
       </w:r>
-      <w:del w:id="254" w:author="Dominic LaRoche [2]" w:date="2015-12-02T18:20:00Z">
+      <w:del w:id="255" w:author="Dominic LaRoche [2]" w:date="2015-12-02T18:20:00Z">
         <w:r>
           <w:rPr>
             <w:position w:val="-30"/>
@@ -28133,7 +28073,7 @@
         </w:rPr>
         <w:t xml:space="preserve"> </w:t>
       </w:r>
-      <w:ins w:id="255" w:author="Dominic LaRoche [2]" w:date="2015-12-02T18:20:00Z">
+      <w:ins w:id="256" w:author="Dominic LaRoche [2]" w:date="2015-12-02T18:20:00Z">
         <w:r>
           <w:rPr>
             <w:position w:val="-30"/>
@@ -28155,7 +28095,7 @@
         </w:rPr>
         <w:t xml:space="preserve"> for</w:t>
       </w:r>
-      <w:del w:id="256" w:author="Dominic LaRoche [2]" w:date="2015-12-02T18:20:00Z">
+      <w:del w:id="257" w:author="Dominic LaRoche [2]" w:date="2015-12-02T18:20:00Z">
         <w:r>
           <w:rPr>
             <w:position w:val="-30"/>
@@ -28169,7 +28109,7 @@
         </w:rPr>
         <w:t xml:space="preserve"> disease B</w:t>
       </w:r>
-      <w:ins w:id="257" w:author="Dominic LaRoche [2]" w:date="2015-12-02T18:20:00Z">
+      <w:ins w:id="258" w:author="Dominic LaRoche [2]" w:date="2015-12-02T18:20:00Z">
         <w:r>
           <w:rPr>
             <w:position w:val="-30"/>
@@ -28177,7 +28117,7 @@
           <w:t>)</w:t>
         </w:r>
       </w:ins>
-      <w:del w:id="258" w:author="Dominic LaRoche [2]" w:date="2015-12-02T18:20:00Z">
+      <w:del w:id="259" w:author="Dominic LaRoche [2]" w:date="2015-12-02T18:20:00Z">
         <w:r>
           <w:rPr>
             <w:position w:val="-30"/>
@@ -28258,7 +28198,7 @@
         </w:rPr>
         <w:t>hierarch</w:t>
       </w:r>
-      <w:ins w:id="259" w:author="Dominic LaRoche [2]" w:date="2015-12-02T18:21:00Z">
+      <w:ins w:id="260" w:author="Dominic LaRoche [2]" w:date="2015-12-02T18:21:00Z">
         <w:r>
           <w:rPr>
             <w:rFonts w:ascii="Arial" w:hAnsi="Arial" w:cs="Arial"/>
@@ -28269,7 +28209,7 @@
         </w:r>
       </w:ins>
       <w:proofErr w:type="spellEnd"/>
-      <w:del w:id="260" w:author="Dominic LaRoche [2]" w:date="2015-12-02T18:21:00Z">
+      <w:del w:id="261" w:author="Dominic LaRoche [2]" w:date="2015-12-02T18:21:00Z">
         <w:r>
           <w:rPr>
             <w:rFonts w:ascii="Arial" w:hAnsi="Arial" w:cs="Arial"/>
@@ -28560,7 +28500,7 @@
         </w:rPr>
         <w:t xml:space="preserve"> out. </w:t>
       </w:r>
-      <w:del w:id="261" w:author="Dominic LaRoche [2]" w:date="2015-12-02T18:23:00Z">
+      <w:del w:id="262" w:author="Dominic LaRoche [2]" w:date="2015-12-02T18:23:00Z">
         <w:r>
           <w:rPr>
             <w:rFonts w:ascii="Arial" w:hAnsi="Arial" w:cs="Arial"/>
@@ -28586,7 +28526,7 @@
           <w:delText>a</w:delText>
         </w:r>
       </w:del>
-      <w:ins w:id="262" w:author="Dominic LaRoche [2]" w:date="2015-12-02T18:23:00Z">
+      <w:ins w:id="263" w:author="Dominic LaRoche [2]" w:date="2015-12-02T18:23:00Z">
         <w:r>
           <w:rPr>
             <w:rFonts w:ascii="Arial" w:hAnsi="Arial" w:cs="Arial"/>
@@ -28604,7 +28544,7 @@
         </w:rPr>
         <w:t xml:space="preserve"> disease cluster </w:t>
       </w:r>
-      <w:del w:id="263" w:author="Dominic LaRoche [2]" w:date="2015-12-02T18:24:00Z">
+      <w:del w:id="264" w:author="Dominic LaRoche [2]" w:date="2015-12-02T18:24:00Z">
         <w:r>
           <w:rPr>
             <w:rFonts w:ascii="Arial" w:hAnsi="Arial" w:cs="Arial"/>
@@ -28614,22 +28554,14 @@
           <w:delText xml:space="preserve">should </w:delText>
         </w:r>
       </w:del>
-      <w:ins w:id="264" w:author="Dominic LaRoche [2]" w:date="2015-12-02T18:24:00Z">
+      <w:ins w:id="265" w:author="Dominic LaRoche [2]" w:date="2015-12-02T18:24:00Z">
         <w:r>
           <w:rPr>
             <w:rFonts w:ascii="Arial" w:hAnsi="Arial" w:cs="Arial"/>
             <w:sz w:val="22"/>
             <w:szCs w:val="22"/>
           </w:rPr>
-          <w:t>must</w:t>
-        </w:r>
-        <w:r>
-          <w:rPr>
-            <w:rFonts w:ascii="Arial" w:hAnsi="Arial" w:cs="Arial"/>
-            <w:sz w:val="22"/>
-            <w:szCs w:val="22"/>
-          </w:rPr>
-          <w:t xml:space="preserve"> </w:t>
+          <w:t xml:space="preserve">must </w:t>
         </w:r>
       </w:ins>
       <w:r>
@@ -28688,7 +28620,7 @@
         </w:rPr>
         <w:t xml:space="preserve"> diameter, </w:t>
       </w:r>
-      <w:ins w:id="265" w:author="Dominic LaRoche [2]" w:date="2015-12-02T18:24:00Z">
+      <w:ins w:id="266" w:author="Dominic LaRoche [2]" w:date="2015-12-02T18:24:00Z">
         <w:r>
           <w:rPr>
             <w:rFonts w:ascii="Arial" w:hAnsi="Arial" w:cs="Arial"/>
@@ -28698,7 +28630,7 @@
           <w:t xml:space="preserve">in order to cluster with another disease cluster.  </w:t>
         </w:r>
       </w:ins>
-      <w:del w:id="266" w:author="Dominic LaRoche [2]" w:date="2015-12-02T18:24:00Z">
+      <w:del w:id="267" w:author="Dominic LaRoche [2]" w:date="2015-12-02T18:24:00Z">
         <w:r>
           <w:rPr>
             <w:rFonts w:ascii="Arial" w:hAnsi="Arial" w:cs="Arial"/>
@@ -28708,7 +28640,7 @@
           <w:delText>since</w:delText>
         </w:r>
       </w:del>
-      <w:ins w:id="267" w:author="Dominic LaRoche [2]" w:date="2015-12-02T18:24:00Z">
+      <w:ins w:id="268" w:author="Dominic LaRoche [2]" w:date="2015-12-02T18:24:00Z">
         <w:r>
           <w:rPr>
             <w:rFonts w:ascii="Arial" w:hAnsi="Arial" w:cs="Arial"/>
@@ -28718,7 +28650,7 @@
           <w:t xml:space="preserve">This is because </w:t>
         </w:r>
       </w:ins>
-      <w:del w:id="268" w:author="Dominic LaRoche [2]" w:date="2015-12-02T18:24:00Z">
+      <w:del w:id="269" w:author="Dominic LaRoche [2]" w:date="2015-12-02T18:24:00Z">
         <w:r>
           <w:rPr>
             <w:rFonts w:ascii="Arial" w:hAnsi="Arial" w:cs="Arial"/>
@@ -28752,7 +28684,7 @@
         </w:rPr>
         <w:t xml:space="preserve">) of </w:t>
       </w:r>
-      <w:ins w:id="269" w:author="Dominic LaRoche [2]" w:date="2015-12-02T18:25:00Z">
+      <w:ins w:id="270" w:author="Dominic LaRoche [2]" w:date="2015-12-02T18:25:00Z">
         <w:r>
           <w:rPr>
             <w:rFonts w:ascii="Arial" w:hAnsi="Arial" w:cs="Arial"/>
@@ -28762,7 +28694,7 @@
           <w:t>a</w:t>
         </w:r>
       </w:ins>
-      <w:del w:id="270" w:author="Dominic LaRoche [2]" w:date="2015-12-02T18:25:00Z">
+      <w:del w:id="271" w:author="Dominic LaRoche [2]" w:date="2015-12-02T18:25:00Z">
         <w:r>
           <w:rPr>
             <w:rFonts w:ascii="Arial" w:hAnsi="Arial" w:cs="Arial"/>
@@ -28780,7 +28712,7 @@
         </w:rPr>
         <w:t xml:space="preserve"> disease </w:t>
       </w:r>
-      <w:ins w:id="271" w:author="Dominic LaRoche [2]" w:date="2015-12-02T18:25:00Z">
+      <w:ins w:id="272" w:author="Dominic LaRoche [2]" w:date="2015-12-02T18:25:00Z">
         <w:r>
           <w:rPr>
             <w:rFonts w:ascii="Arial" w:hAnsi="Arial" w:cs="Arial"/>
@@ -28798,7 +28730,7 @@
         </w:rPr>
         <w:t xml:space="preserve">relative to </w:t>
       </w:r>
-      <w:del w:id="272" w:author="Dominic LaRoche [2]" w:date="2015-12-02T18:25:00Z">
+      <w:del w:id="273" w:author="Dominic LaRoche [2]" w:date="2015-12-02T18:25:00Z">
         <w:r>
           <w:rPr>
             <w:rFonts w:ascii="Arial" w:hAnsi="Arial" w:cs="Arial"/>
@@ -28808,7 +28740,7 @@
           <w:delText xml:space="preserve">the </w:delText>
         </w:r>
       </w:del>
-      <w:ins w:id="273" w:author="Dominic LaRoche [2]" w:date="2015-12-02T18:25:00Z">
+      <w:ins w:id="274" w:author="Dominic LaRoche [2]" w:date="2015-12-02T18:25:00Z">
         <w:r>
           <w:rPr>
             <w:rFonts w:ascii="Arial" w:hAnsi="Arial" w:cs="Arial"/>
@@ -28834,7 +28766,7 @@
         </w:rPr>
         <w:t>cluster will yield</w:t>
       </w:r>
-      <w:ins w:id="274" w:author="Dominic LaRoche [2]" w:date="2015-12-02T18:26:00Z">
+      <w:ins w:id="275" w:author="Dominic LaRoche [2]" w:date="2015-12-02T18:26:00Z">
         <w:r>
           <w:rPr>
             <w:rFonts w:ascii="Arial" w:hAnsi="Arial" w:cs="Arial"/>
@@ -28852,7 +28784,7 @@
         </w:rPr>
         <w:t xml:space="preserve"> large shortest distance</w:t>
       </w:r>
-      <w:del w:id="275" w:author="Dominic LaRoche [2]" w:date="2015-12-02T18:26:00Z">
+      <w:del w:id="276" w:author="Dominic LaRoche [2]" w:date="2015-12-02T18:26:00Z">
         <w:r>
           <w:rPr>
             <w:rFonts w:ascii="Arial" w:hAnsi="Arial" w:cs="Arial"/>
@@ -28878,7 +28810,7 @@
         </w:rPr>
         <w:t xml:space="preserve"> </w:t>
       </w:r>
-      <w:del w:id="276" w:author="Dominic LaRoche [2]" w:date="2015-12-02T18:22:00Z">
+      <w:del w:id="277" w:author="Dominic LaRoche [2]" w:date="2015-12-02T18:22:00Z">
         <w:r>
           <w:rPr>
             <w:rFonts w:ascii="Arial" w:hAnsi="Arial" w:cs="Arial"/>
@@ -28896,22 +28828,14 @@
           <w:delText xml:space="preserve"> </w:delText>
         </w:r>
       </w:del>
-      <w:ins w:id="277" w:author="Dominic LaRoche [2]" w:date="2015-12-02T18:22:00Z">
+      <w:ins w:id="278" w:author="Dominic LaRoche [2]" w:date="2015-12-02T18:22:00Z">
         <w:r>
           <w:rPr>
             <w:rFonts w:ascii="Arial" w:hAnsi="Arial" w:cs="Arial"/>
             <w:sz w:val="22"/>
             <w:szCs w:val="22"/>
           </w:rPr>
-          <w:t>thereby</w:t>
-        </w:r>
-        <w:r>
-          <w:rPr>
-            <w:rFonts w:ascii="Arial" w:hAnsi="Arial" w:cs="Arial"/>
-            <w:sz w:val="22"/>
-            <w:szCs w:val="22"/>
-          </w:rPr>
-          <w:t xml:space="preserve"> </w:t>
+          <w:t xml:space="preserve">thereby </w:t>
         </w:r>
       </w:ins>
       <w:r>
@@ -28954,7 +28878,7 @@
         </w:rPr>
         <w:t xml:space="preserve"> the two </w:t>
       </w:r>
-      <w:commentRangeStart w:id="278"/>
+      <w:commentRangeStart w:id="279"/>
       <w:r>
         <w:rPr>
           <w:rFonts w:ascii="Arial" w:hAnsi="Arial" w:cs="Arial"/>
@@ -28963,12 +28887,12 @@
         </w:rPr>
         <w:t>diseases</w:t>
       </w:r>
-      <w:commentRangeEnd w:id="278"/>
+      <w:commentRangeEnd w:id="279"/>
       <w:r>
         <w:rPr>
           <w:rStyle w:val="CommentReference"/>
         </w:rPr>
-        <w:commentReference w:id="278"/>
+        <w:commentReference w:id="279"/>
       </w:r>
       <w:r>
         <w:rPr>
@@ -29052,14 +28976,37 @@
         </w:rPr>
         <w:t xml:space="preserve"> We will conduct </w:t>
       </w:r>
-      <w:commentRangeStart w:id="279"/>
-      <w:r>
-        <w:rPr>
-          <w:rFonts w:ascii="Arial" w:hAnsi="Arial" w:cs="Arial"/>
-          <w:sz w:val="22"/>
-          <w:szCs w:val="22"/>
-        </w:rPr>
-        <w:t xml:space="preserve">1000 to 1 </w:t>
+      <w:commentRangeStart w:id="280"/>
+      <w:r>
+        <w:rPr>
+          <w:rFonts w:ascii="Arial" w:hAnsi="Arial" w:cs="Arial"/>
+          <w:sz w:val="22"/>
+          <w:szCs w:val="22"/>
+        </w:rPr>
+        <w:t>1000 to 1 million</w:t>
+      </w:r>
+      <w:commentRangeEnd w:id="280"/>
+      <w:r>
+        <w:rPr>
+          <w:rStyle w:val="CommentReference"/>
+        </w:rPr>
+        <w:commentReference w:id="280"/>
+      </w:r>
+      <w:r>
+        <w:rPr>
+          <w:rFonts w:ascii="Arial" w:hAnsi="Arial" w:cs="Arial"/>
+          <w:sz w:val="22"/>
+          <w:szCs w:val="22"/>
+        </w:rPr>
+        <w:t xml:space="preserve"> permutations to the GWAS association network.</w:t>
+      </w:r>
+      <w:r>
+        <w:rPr>
+          <w:rFonts w:ascii="Arial" w:hAnsi="Arial" w:cs="Arial"/>
+          <w:sz w:val="22"/>
+          <w:szCs w:val="22"/>
+        </w:rPr>
+        <w:t xml:space="preserve"> For each permutation, we calculate the random </w:t>
       </w:r>
       <w:r>
         <w:rPr>
@@ -29068,30 +29015,7 @@
           <w:szCs w:val="22"/>
         </w:rPr>
         <w:lastRenderedPageBreak/>
-        <w:t>million</w:t>
-      </w:r>
-      <w:commentRangeEnd w:id="279"/>
-      <w:r>
-        <w:rPr>
-          <w:rStyle w:val="CommentReference"/>
-        </w:rPr>
-        <w:commentReference w:id="279"/>
-      </w:r>
-      <w:r>
-        <w:rPr>
-          <w:rFonts w:ascii="Arial" w:hAnsi="Arial" w:cs="Arial"/>
-          <w:sz w:val="22"/>
-          <w:szCs w:val="22"/>
-        </w:rPr>
-        <w:t xml:space="preserve"> permutations to the GWAS association network.</w:t>
-      </w:r>
-      <w:r>
-        <w:rPr>
-          <w:rFonts w:ascii="Arial" w:hAnsi="Arial" w:cs="Arial"/>
-          <w:sz w:val="22"/>
-          <w:szCs w:val="22"/>
-        </w:rPr>
-        <w:t xml:space="preserve"> For each permutation, we calculate the random disease ENCODE similarity</w:t>
+        <w:t>disease ENCODE similarity</w:t>
       </w:r>
       <w:r>
         <w:rPr>
@@ -29124,24 +29048,6 @@
           <w:szCs w:val="22"/>
         </w:rPr>
         <w:t xml:space="preserve"> disease pairs using false discovery rate (FDR). Finally, we prioritized the disease pairs with a certain FDR cutoff, e.g. FDR</w:t>
-      </w:r>
-      <w:ins w:id="280" w:author="Dominic LaRoche [2]" w:date="2015-12-02T18:29:00Z">
-        <w:r>
-          <w:rPr>
-            <w:rFonts w:ascii="Arial" w:hAnsi="Arial" w:cs="Arial"/>
-            <w:sz w:val="22"/>
-            <w:szCs w:val="22"/>
-          </w:rPr>
-          <w:t xml:space="preserve"> </w:t>
-        </w:r>
-      </w:ins>
-      <w:r>
-        <w:rPr>
-          <w:rFonts w:ascii="Arial" w:hAnsi="Arial" w:cs="Arial"/>
-          <w:sz w:val="22"/>
-          <w:szCs w:val="22"/>
-        </w:rPr>
-        <w:t>&lt;</w:t>
       </w:r>
       <w:ins w:id="281" w:author="Dominic LaRoche [2]" w:date="2015-12-02T18:29:00Z">
         <w:r>
@@ -29159,9 +29065,27 @@
           <w:sz w:val="22"/>
           <w:szCs w:val="22"/>
         </w:rPr>
+        <w:t>&lt;</w:t>
+      </w:r>
+      <w:ins w:id="282" w:author="Dominic LaRoche [2]" w:date="2015-12-02T18:29:00Z">
+        <w:r>
+          <w:rPr>
+            <w:rFonts w:ascii="Arial" w:hAnsi="Arial" w:cs="Arial"/>
+            <w:sz w:val="22"/>
+            <w:szCs w:val="22"/>
+          </w:rPr>
+          <w:t xml:space="preserve"> </w:t>
+        </w:r>
+      </w:ins>
+      <w:r>
+        <w:rPr>
+          <w:rFonts w:ascii="Arial" w:hAnsi="Arial" w:cs="Arial"/>
+          <w:sz w:val="22"/>
+          <w:szCs w:val="22"/>
+        </w:rPr>
         <w:t xml:space="preserve">0.05.  </w:t>
       </w:r>
-      <w:commentRangeStart w:id="282"/>
+      <w:commentRangeStart w:id="283"/>
       <w:r>
         <w:rPr>
           <w:rFonts w:ascii="Arial" w:hAnsi="Arial" w:cs="Arial"/>
@@ -29170,7 +29094,7 @@
         </w:rPr>
         <w:t>We have extensive experience</w:t>
       </w:r>
-      <w:del w:id="283" w:author="Dominic LaRoche [2]" w:date="2015-12-02T18:29:00Z">
+      <w:del w:id="284" w:author="Dominic LaRoche [2]" w:date="2015-12-02T18:29:00Z">
         <w:r>
           <w:rPr>
             <w:rFonts w:ascii="Arial" w:hAnsi="Arial" w:cs="Arial"/>
@@ -29188,7 +29112,7 @@
         </w:rPr>
         <w:t xml:space="preserve"> </w:t>
       </w:r>
-      <w:del w:id="284" w:author="Dominic LaRoche [2]" w:date="2015-12-02T18:30:00Z">
+      <w:del w:id="285" w:author="Dominic LaRoche [2]" w:date="2015-12-02T18:30:00Z">
         <w:r>
           <w:rPr>
             <w:rFonts w:ascii="Arial" w:hAnsi="Arial" w:cs="Arial"/>
@@ -29405,12 +29329,12 @@
         </w:rPr>
         <w:t>.</w:t>
       </w:r>
-      <w:commentRangeEnd w:id="282"/>
+      <w:commentRangeEnd w:id="283"/>
       <w:r>
         <w:rPr>
           <w:rStyle w:val="CommentReference"/>
         </w:rPr>
-        <w:commentReference w:id="282"/>
+        <w:commentReference w:id="283"/>
       </w:r>
     </w:p>
     <w:p>
@@ -29721,7 +29645,7 @@
         </w:rPr>
         <w:t xml:space="preserve">with </w:t>
       </w:r>
-      <w:del w:id="285" w:author="Dominic LaRoche [2]" w:date="2015-12-02T18:32:00Z">
+      <w:del w:id="286" w:author="Dominic LaRoche [2]" w:date="2015-12-02T18:32:00Z">
         <w:r>
           <w:rPr>
             <w:rFonts w:ascii="Arial" w:hAnsi="Arial" w:cs="Arial"/>
@@ -29731,22 +29655,14 @@
           <w:delText xml:space="preserve">enough </w:delText>
         </w:r>
       </w:del>
-      <w:ins w:id="286" w:author="Dominic LaRoche [2]" w:date="2015-12-02T18:32:00Z">
+      <w:ins w:id="287" w:author="Dominic LaRoche [2]" w:date="2015-12-02T18:32:00Z">
         <w:r>
           <w:rPr>
             <w:rFonts w:ascii="Arial" w:hAnsi="Arial" w:cs="Arial"/>
             <w:sz w:val="22"/>
             <w:szCs w:val="22"/>
           </w:rPr>
-          <w:t>a clinically meaningful</w:t>
-        </w:r>
-        <w:r>
-          <w:rPr>
-            <w:rFonts w:ascii="Arial" w:hAnsi="Arial" w:cs="Arial"/>
-            <w:sz w:val="22"/>
-            <w:szCs w:val="22"/>
-          </w:rPr>
-          <w:t xml:space="preserve"> </w:t>
+          <w:t xml:space="preserve">a clinically meaningful </w:t>
         </w:r>
       </w:ins>
       <w:r>
@@ -29797,7 +29713,7 @@
         </w:rPr>
         <w:t xml:space="preserve">, we will also compare the effect size of this comprehensive approach to the specific mechanism based </w:t>
       </w:r>
-      <w:ins w:id="287" w:author="Dominic LaRoche [2]" w:date="2015-12-02T18:31:00Z">
+      <w:ins w:id="288" w:author="Dominic LaRoche [2]" w:date="2015-12-02T18:31:00Z">
         <w:r>
           <w:rPr>
             <w:rFonts w:ascii="Arial" w:hAnsi="Arial" w:cs="Arial"/>
@@ -29815,7 +29731,7 @@
         </w:rPr>
         <w:t xml:space="preserve">approach </w:t>
       </w:r>
-      <w:ins w:id="288" w:author="Dominic LaRoche [2]" w:date="2015-12-02T18:31:00Z">
+      <w:ins w:id="289" w:author="Dominic LaRoche [2]" w:date="2015-12-02T18:31:00Z">
         <w:r>
           <w:rPr>
             <w:rFonts w:ascii="Arial" w:hAnsi="Arial" w:cs="Arial"/>
@@ -29929,7 +29845,7 @@
         </w:rPr>
         <w:t>We hypothesize that disease pairs with strong common mechanisms (SA 2.1) and strong functional coherence (SA 2.2) in ENCODE are more likely to have comorbidity in patient</w:t>
       </w:r>
-      <w:ins w:id="289" w:author="Dominic LaRoche [2]" w:date="2015-12-02T18:34:00Z">
+      <w:ins w:id="290" w:author="Dominic LaRoche [2]" w:date="2015-12-02T18:34:00Z">
         <w:r>
           <w:rPr>
             <w:rFonts w:ascii="Arial" w:hAnsi="Arial" w:cs="Arial"/>
@@ -29949,7 +29865,7 @@
         </w:rPr>
         <w:t xml:space="preserve"> </w:t>
       </w:r>
-      <w:del w:id="290" w:author="Dominic LaRoche [2]" w:date="2015-12-02T18:34:00Z">
+      <w:del w:id="291" w:author="Dominic LaRoche [2]" w:date="2015-12-02T18:34:00Z">
         <w:r>
           <w:rPr>
             <w:rFonts w:ascii="Arial" w:hAnsi="Arial" w:cs="Arial"/>
@@ -30059,7 +29975,7 @@
         </w:rPr>
         <w:t xml:space="preserve"> diseases, we will determine the rules of selecting patients from the EMERGE data warehouse. We will </w:t>
       </w:r>
-      <w:commentRangeStart w:id="291"/>
+      <w:commentRangeStart w:id="292"/>
       <w:r>
         <w:rPr>
           <w:rFonts w:ascii="Arial" w:hAnsi="Arial" w:cs="Arial"/>
@@ -30068,12 +29984,12 @@
         </w:rPr>
         <w:t>select</w:t>
       </w:r>
-      <w:commentRangeEnd w:id="291"/>
+      <w:commentRangeEnd w:id="292"/>
       <w:r>
         <w:rPr>
           <w:rStyle w:val="CommentReference"/>
         </w:rPr>
-        <w:commentReference w:id="291"/>
+        <w:commentReference w:id="292"/>
       </w:r>
       <w:r>
         <w:rPr>
@@ -30139,7 +30055,7 @@
         </w:rPr>
         <w:t xml:space="preserve">We have </w:t>
       </w:r>
-      <w:ins w:id="292" w:author="Dominic LaRoche [2]" w:date="2015-12-02T18:36:00Z">
+      <w:ins w:id="293" w:author="Dominic LaRoche [2]" w:date="2015-12-02T18:36:00Z">
         <w:r>
           <w:rPr>
             <w:rFonts w:ascii="Arial" w:hAnsi="Arial" w:cs="Arial"/>
@@ -30157,7 +30073,7 @@
         </w:rPr>
         <w:t xml:space="preserve">established </w:t>
       </w:r>
-      <w:del w:id="293" w:author="Dominic LaRoche [2]" w:date="2015-12-02T18:36:00Z">
+      <w:del w:id="294" w:author="Dominic LaRoche [2]" w:date="2015-12-02T18:36:00Z">
         <w:r>
           <w:rPr>
             <w:rFonts w:ascii="Arial" w:hAnsi="Arial" w:cs="Arial"/>
@@ -30167,7 +30083,7 @@
           <w:delText xml:space="preserve">the </w:delText>
         </w:r>
       </w:del>
-      <w:ins w:id="294" w:author="Dominic LaRoche [2]" w:date="2015-12-02T18:36:00Z">
+      <w:ins w:id="295" w:author="Dominic LaRoche [2]" w:date="2015-12-02T18:36:00Z">
         <w:r>
           <w:rPr>
             <w:rFonts w:ascii="Arial" w:hAnsi="Arial" w:cs="Arial"/>
@@ -30251,7 +30167,7 @@
         </w:rPr>
         <w:t xml:space="preserve">model to test the effect size of disease comorbidity with respect </w:t>
       </w:r>
-      <w:ins w:id="295" w:author="Dominic LaRoche [2]" w:date="2015-12-02T18:36:00Z">
+      <w:ins w:id="296" w:author="Dominic LaRoche [2]" w:date="2015-12-02T18:36:00Z">
         <w:r>
           <w:rPr>
             <w:rFonts w:ascii="Arial" w:hAnsi="Arial" w:cs="Arial"/>
@@ -30261,7 +30177,7 @@
           <w:t>to</w:t>
         </w:r>
       </w:ins>
-      <w:del w:id="296" w:author="Dominic LaRoche [2]" w:date="2015-12-02T18:36:00Z">
+      <w:del w:id="297" w:author="Dominic LaRoche [2]" w:date="2015-12-02T18:36:00Z">
         <w:r>
           <w:rPr>
             <w:rFonts w:ascii="Arial" w:hAnsi="Arial" w:cs="Arial"/>
@@ -30321,7 +30237,7 @@
         </w:rPr>
         <w:t xml:space="preserve"> (prior </w:t>
       </w:r>
-      <w:commentRangeStart w:id="297"/>
+      <w:commentRangeStart w:id="298"/>
       <w:r>
         <w:rPr>
           <w:rFonts w:ascii="Arial" w:hAnsi="Arial" w:cs="Arial"/>
@@ -30330,12 +30246,12 @@
         </w:rPr>
         <w:t>distance</w:t>
       </w:r>
-      <w:commentRangeEnd w:id="297"/>
+      <w:commentRangeEnd w:id="298"/>
       <w:r>
         <w:rPr>
           <w:rStyle w:val="CommentReference"/>
         </w:rPr>
-        <w:commentReference w:id="297"/>
+        <w:commentReference w:id="298"/>
       </w:r>
       <w:r>
         <w:rPr>
@@ -30377,7 +30293,7 @@
         </w:rPr>
         <w:t xml:space="preserve"> (posterior </w:t>
       </w:r>
-      <w:commentRangeStart w:id="298"/>
+      <w:commentRangeStart w:id="299"/>
       <w:r>
         <w:rPr>
           <w:rFonts w:ascii="Arial" w:hAnsi="Arial" w:cs="Arial"/>
@@ -30386,12 +30302,12 @@
         </w:rPr>
         <w:t>disease</w:t>
       </w:r>
-      <w:commentRangeEnd w:id="298"/>
+      <w:commentRangeEnd w:id="299"/>
       <w:r>
         <w:rPr>
           <w:rStyle w:val="CommentReference"/>
         </w:rPr>
-        <w:commentReference w:id="298"/>
+        <w:commentReference w:id="299"/>
       </w:r>
       <w:r>
         <w:rPr>
@@ -30513,7 +30429,7 @@
         </w:rPr>
         <w:t xml:space="preserve"> with a </w:t>
       </w:r>
-      <w:commentRangeStart w:id="299"/>
+      <w:commentRangeStart w:id="300"/>
       <w:r>
         <w:rPr>
           <w:rFonts w:ascii="Arial" w:hAnsi="Arial" w:cs="Arial"/>
@@ -30522,12 +30438,12 @@
         </w:rPr>
         <w:t>disease</w:t>
       </w:r>
-      <w:commentRangeEnd w:id="299"/>
+      <w:commentRangeEnd w:id="300"/>
       <w:r>
         <w:rPr>
           <w:rStyle w:val="CommentReference"/>
         </w:rPr>
-        <w:commentReference w:id="299"/>
+        <w:commentReference w:id="300"/>
       </w:r>
       <w:r>
         <w:rPr>
@@ -30569,7 +30485,7 @@
         </w:rPr>
         <w:t xml:space="preserve">and regard the prior disease as a </w:t>
       </w:r>
-      <w:commentRangeStart w:id="300"/>
+      <w:commentRangeStart w:id="301"/>
       <w:r>
         <w:rPr>
           <w:rFonts w:ascii="Arial" w:hAnsi="Arial" w:cs="Arial"/>
@@ -30578,12 +30494,12 @@
         </w:rPr>
         <w:t>covariate</w:t>
       </w:r>
-      <w:commentRangeEnd w:id="300"/>
+      <w:commentRangeEnd w:id="301"/>
       <w:r>
         <w:rPr>
           <w:rStyle w:val="CommentReference"/>
         </w:rPr>
-        <w:commentReference w:id="300"/>
+        <w:commentReference w:id="301"/>
       </w:r>
       <w:r>
         <w:rPr>
@@ -30657,7 +30573,7 @@
         </w:rPr>
         <w:t xml:space="preserve">considering the </w:t>
       </w:r>
-      <w:del w:id="301" w:author="Dominic LaRoche [2]" w:date="2015-12-02T18:44:00Z">
+      <w:del w:id="302" w:author="Dominic LaRoche [2]" w:date="2015-12-02T18:44:00Z">
         <w:r>
           <w:rPr>
             <w:rFonts w:ascii="Arial" w:hAnsi="Arial" w:cs="Arial"/>
@@ -30675,7 +30591,7 @@
           <w:delText>size</w:delText>
         </w:r>
       </w:del>
-      <w:ins w:id="302" w:author="Dominic LaRoche [2]" w:date="2015-12-02T18:44:00Z">
+      <w:ins w:id="303" w:author="Dominic LaRoche [2]" w:date="2015-12-02T18:44:00Z">
         <w:r>
           <w:rPr>
             <w:rFonts w:ascii="Arial" w:hAnsi="Arial" w:cs="Arial"/>
@@ -31759,7 +31675,7 @@
         </w:rPr>
         <w:t xml:space="preserve"> of this sub aim, </w:t>
       </w:r>
-      <w:commentRangeStart w:id="303"/>
+      <w:commentRangeStart w:id="304"/>
       <w:r>
         <w:rPr>
           <w:rFonts w:ascii="Arial" w:hAnsi="Arial" w:cs="Arial"/>
@@ -31787,12 +31703,12 @@
         </w:rPr>
         <w:t xml:space="preserve"> disease pairs</w:t>
       </w:r>
-      <w:commentRangeEnd w:id="303"/>
+      <w:commentRangeEnd w:id="304"/>
       <w:r>
         <w:rPr>
           <w:rStyle w:val="CommentReference"/>
         </w:rPr>
-        <w:commentReference w:id="303"/>
+        <w:commentReference w:id="304"/>
       </w:r>
       <w:r>
         <w:rPr>
@@ -31876,7 +31792,7 @@
         </w:rPr>
         <w:t xml:space="preserve"> to investigate </w:t>
       </w:r>
-      <w:commentRangeStart w:id="304"/>
+      <w:commentRangeStart w:id="305"/>
       <w:r>
         <w:rPr>
           <w:rFonts w:ascii="Arial" w:hAnsi="Arial"/>
@@ -31885,12 +31801,12 @@
         </w:rPr>
         <w:t xml:space="preserve">300-500 </w:t>
       </w:r>
-      <w:commentRangeEnd w:id="304"/>
+      <w:commentRangeEnd w:id="305"/>
       <w:r>
         <w:rPr>
           <w:rStyle w:val="CommentReference"/>
         </w:rPr>
-        <w:commentReference w:id="304"/>
+        <w:commentReference w:id="305"/>
       </w:r>
       <w:r>
         <w:rPr>
@@ -31996,7 +31912,7 @@
         </w:rPr>
         <w:t xml:space="preserve">, based on our </w:t>
       </w:r>
-      <w:ins w:id="305" w:author="Dominic LaRoche [2]" w:date="2015-12-02T18:47:00Z">
+      <w:ins w:id="306" w:author="Dominic LaRoche [2]" w:date="2015-12-02T18:47:00Z">
         <w:r>
           <w:rPr>
             <w:rFonts w:ascii="Arial" w:hAnsi="Arial"/>
@@ -32080,7 +31996,7 @@
         </w:rPr>
         <w:t xml:space="preserve">.  </w:t>
       </w:r>
-      <w:commentRangeStart w:id="306"/>
+      <w:commentRangeStart w:id="307"/>
       <w:r>
         <w:rPr>
           <w:rFonts w:ascii="Arial" w:hAnsi="Arial"/>
@@ -32089,7 +32005,7 @@
         </w:rPr>
         <w:t xml:space="preserve">Finally, we expect </w:t>
       </w:r>
-      <w:del w:id="307" w:author="Dominic LaRoche [2]" w:date="2015-12-02T18:48:00Z">
+      <w:del w:id="308" w:author="Dominic LaRoche [2]" w:date="2015-12-02T18:48:00Z">
         <w:r>
           <w:rPr>
             <w:rFonts w:ascii="Arial" w:hAnsi="Arial"/>
@@ -32188,12 +32104,12 @@
         </w:rPr>
         <w:t xml:space="preserve"> mechanisms in eQTL data. </w:t>
       </w:r>
-      <w:commentRangeEnd w:id="306"/>
+      <w:commentRangeEnd w:id="307"/>
       <w:r>
         <w:rPr>
           <w:rStyle w:val="CommentReference"/>
         </w:rPr>
-        <w:commentReference w:id="306"/>
+        <w:commentReference w:id="307"/>
       </w:r>
     </w:p>
     <w:p>
@@ -32256,7 +32172,7 @@
         </w:rPr>
         <w:t xml:space="preserve"> </w:t>
       </w:r>
-      <w:del w:id="308" w:author="Dominic LaRoche [2]" w:date="2015-12-02T18:49:00Z">
+      <w:del w:id="309" w:author="Dominic LaRoche [2]" w:date="2015-12-02T18:49:00Z">
         <w:r>
           <w:rPr>
             <w:rFonts w:ascii="Arial" w:hAnsi="Arial"/>
@@ -32274,7 +32190,7 @@
           <w:delText>fail</w:delText>
         </w:r>
       </w:del>
-      <w:ins w:id="309" w:author="Dominic LaRoche [2]" w:date="2015-12-02T18:49:00Z">
+      <w:ins w:id="310" w:author="Dominic LaRoche [2]" w:date="2015-12-02T18:49:00Z">
         <w:r>
           <w:rPr>
             <w:rFonts w:ascii="Arial" w:hAnsi="Arial"/>
@@ -32300,7 +32216,7 @@
         </w:rPr>
         <w:t>considered</w:t>
       </w:r>
-      <w:ins w:id="310" w:author="Dominic LaRoche [2]" w:date="2015-12-02T18:50:00Z">
+      <w:ins w:id="311" w:author="Dominic LaRoche [2]" w:date="2015-12-02T18:50:00Z">
         <w:r>
           <w:rPr>
             <w:rFonts w:ascii="Arial" w:hAnsi="Arial"/>
@@ -32375,7 +32291,7 @@
         </w:rPr>
         <w:t xml:space="preserve"> in SA 2.2, we will try alternative approaches such as various similarity measurement</w:t>
       </w:r>
-      <w:ins w:id="311" w:author="Dominic LaRoche [2]" w:date="2015-12-02T18:57:00Z">
+      <w:ins w:id="312" w:author="Dominic LaRoche [2]" w:date="2015-12-02T18:57:00Z">
         <w:r>
           <w:rPr>
             <w:rFonts w:ascii="Arial" w:hAnsi="Arial"/>
@@ -32401,7 +32317,7 @@
         </w:rPr>
         <w:t xml:space="preserve">, </w:t>
       </w:r>
-      <w:del w:id="312" w:author="Dominic LaRoche [2]" w:date="2015-12-02T18:58:00Z">
+      <w:del w:id="313" w:author="Dominic LaRoche [2]" w:date="2015-12-02T18:58:00Z">
         <w:r>
           <w:rPr>
             <w:rFonts w:ascii="Arial" w:hAnsi="Arial"/>
@@ -32411,7 +32327,7 @@
           <w:delText>such as</w:delText>
         </w:r>
       </w:del>
-      <w:ins w:id="313" w:author="Dominic LaRoche [2]" w:date="2015-12-02T18:58:00Z">
+      <w:ins w:id="314" w:author="Dominic LaRoche [2]" w:date="2015-12-02T18:58:00Z">
         <w:r>
           <w:rPr>
             <w:rFonts w:ascii="Arial" w:hAnsi="Arial"/>
@@ -32462,7 +32378,7 @@
         </w:rPr>
         <w:t>dataset</w:t>
       </w:r>
-      <w:ins w:id="314" w:author="Dominic LaRoche [2]" w:date="2015-12-02T18:59:00Z">
+      <w:ins w:id="315" w:author="Dominic LaRoche [2]" w:date="2015-12-02T18:59:00Z">
         <w:r>
           <w:rPr>
             <w:rFonts w:ascii="Arial" w:hAnsi="Arial"/>
@@ -32473,7 +32389,7 @@
           <w:t>.</w:t>
         </w:r>
       </w:ins>
-      <w:del w:id="315" w:author="Dominic LaRoche [2]" w:date="2015-12-02T18:59:00Z">
+      <w:del w:id="316" w:author="Dominic LaRoche [2]" w:date="2015-12-02T18:59:00Z">
         <w:r>
           <w:rPr>
             <w:rFonts w:ascii="Arial" w:hAnsi="Arial"/>
@@ -32492,7 +32408,7 @@
         </w:rPr>
         <w:t xml:space="preserve"> </w:t>
       </w:r>
-      <w:ins w:id="316" w:author="Dominic LaRoche [2]" w:date="2015-12-02T18:59:00Z">
+      <w:ins w:id="317" w:author="Dominic LaRoche [2]" w:date="2015-12-02T18:59:00Z">
         <w:r>
           <w:rPr>
             <w:rFonts w:ascii="Arial" w:hAnsi="Arial"/>
@@ -32502,7 +32418,7 @@
           <w:t xml:space="preserve"> However,</w:t>
         </w:r>
       </w:ins>
-      <w:del w:id="317" w:author="Dominic LaRoche [2]" w:date="2015-12-02T18:59:00Z">
+      <w:del w:id="318" w:author="Dominic LaRoche [2]" w:date="2015-12-02T18:59:00Z">
         <w:r>
           <w:rPr>
             <w:rFonts w:ascii="Arial" w:hAnsi="Arial"/>
@@ -32528,7 +32444,7 @@
         </w:rPr>
         <w:t>power</w:t>
       </w:r>
-      <w:ins w:id="318" w:author="Dominic LaRoche [2]" w:date="2015-12-02T19:00:00Z">
+      <w:ins w:id="319" w:author="Dominic LaRoche [2]" w:date="2015-12-02T19:00:00Z">
         <w:r>
           <w:rPr>
             <w:rFonts w:ascii="Arial" w:hAnsi="Arial"/>
@@ -32546,7 +32462,7 @@
         </w:rPr>
         <w:t xml:space="preserve">. </w:t>
       </w:r>
-      <w:commentRangeStart w:id="319"/>
+      <w:commentRangeStart w:id="320"/>
       <w:r>
         <w:rPr>
           <w:rFonts w:ascii="Arial" w:hAnsi="Arial"/>
@@ -32555,12 +32471,12 @@
         </w:rPr>
         <w:t>Table 3 estimates the possibility</w:t>
       </w:r>
-      <w:commentRangeEnd w:id="319"/>
+      <w:commentRangeEnd w:id="320"/>
       <w:r>
         <w:rPr>
           <w:rStyle w:val="CommentReference"/>
         </w:rPr>
-        <w:commentReference w:id="319"/>
+        <w:commentReference w:id="320"/>
       </w:r>
       <w:r>
         <w:rPr>
@@ -32642,7 +32558,7 @@
         </w:rPr>
         <w:t xml:space="preserve">. We will </w:t>
       </w:r>
-      <w:del w:id="320" w:author="Dominic LaRoche [2]" w:date="2015-12-02T19:01:00Z">
+      <w:del w:id="321" w:author="Dominic LaRoche [2]" w:date="2015-12-02T19:01:00Z">
         <w:r>
           <w:rPr>
             <w:rFonts w:ascii="Arial" w:hAnsi="Arial"/>
@@ -32741,7 +32657,7 @@
         </w:rPr>
         <w:t>power and reduce confound</w:t>
       </w:r>
-      <w:ins w:id="321" w:author="Dominic LaRoche [2]" w:date="2015-12-02T19:01:00Z">
+      <w:ins w:id="322" w:author="Dominic LaRoche [2]" w:date="2015-12-02T19:01:00Z">
         <w:r>
           <w:rPr>
             <w:rFonts w:ascii="Arial" w:hAnsi="Arial"/>
@@ -32751,7 +32667,7 @@
           <w:t>ing</w:t>
         </w:r>
       </w:ins>
-      <w:del w:id="322" w:author="Dominic LaRoche [2]" w:date="2015-12-02T19:01:00Z">
+      <w:del w:id="323" w:author="Dominic LaRoche [2]" w:date="2015-12-02T19:01:00Z">
         <w:r>
           <w:rPr>
             <w:rFonts w:ascii="Arial" w:hAnsi="Arial"/>
@@ -32858,7 +32774,7 @@
         </w:rPr>
         <w:t xml:space="preserve"> different strategies in handling cell lines when calculating the ENCODE </w:t>
       </w:r>
-      <w:commentRangeStart w:id="323"/>
+      <w:commentRangeStart w:id="324"/>
       <w:r>
         <w:rPr>
           <w:rFonts w:ascii="Arial" w:hAnsi="Arial"/>
@@ -32915,12 +32831,12 @@
         </w:rPr>
         <w:t xml:space="preserve"> searching for the consensus across cell lines</w:t>
       </w:r>
-      <w:commentRangeEnd w:id="323"/>
+      <w:commentRangeEnd w:id="324"/>
       <w:r>
         <w:rPr>
           <w:rStyle w:val="CommentReference"/>
         </w:rPr>
-        <w:commentReference w:id="323"/>
+        <w:commentReference w:id="324"/>
       </w:r>
       <w:r>
         <w:rPr>
@@ -32978,7 +32894,7 @@
         </w:rPr>
         <w:t xml:space="preserve">. Our preliminary results in Aim 1 demonstrate the feasibility of </w:t>
       </w:r>
-      <w:del w:id="324" w:author="Dominic LaRoche [2]" w:date="2015-12-02T19:02:00Z">
+      <w:del w:id="325" w:author="Dominic LaRoche [2]" w:date="2015-12-02T19:02:00Z">
         <w:r>
           <w:rPr>
             <w:rFonts w:ascii="Arial" w:hAnsi="Arial"/>
@@ -32988,7 +32904,7 @@
           <w:delText xml:space="preserve">this approach </w:delText>
         </w:r>
       </w:del>
-      <w:del w:id="325" w:author="Dominic LaRoche [2]" w:date="2015-12-02T19:03:00Z">
+      <w:del w:id="326" w:author="Dominic LaRoche [2]" w:date="2015-12-02T19:03:00Z">
         <w:r>
           <w:rPr>
             <w:rFonts w:ascii="Arial" w:hAnsi="Arial"/>
@@ -33023,8 +32939,8 @@
         </w:rPr>
         <w:t xml:space="preserve"> the calculation of SNP distance by this approach is feasible for both aims. Moreover, the success of Aim 2 is by no means dependent on the success of Aim 1. </w:t>
       </w:r>
-      <w:commentRangeStart w:id="326"/>
-      <w:del w:id="327" w:author="Dominic LaRoche [2]" w:date="2015-12-02T19:04:00Z">
+      <w:commentRangeStart w:id="327"/>
+      <w:del w:id="328" w:author="Dominic LaRoche [2]" w:date="2015-12-02T19:04:00Z">
         <w:r>
           <w:rPr>
             <w:rFonts w:ascii="Arial" w:hAnsi="Arial"/>
@@ -33033,12 +32949,12 @@
           </w:rPr>
           <w:delText>Even that happen</w:delText>
         </w:r>
-        <w:commentRangeEnd w:id="326"/>
+        <w:commentRangeEnd w:id="327"/>
         <w:r>
           <w:rPr>
             <w:rStyle w:val="CommentReference"/>
           </w:rPr>
-          <w:commentReference w:id="326"/>
+          <w:commentReference w:id="327"/>
         </w:r>
         <w:r>
           <w:rPr>
@@ -33066,7 +32982,7 @@
         </w:r>
       </w:del>
       <w:proofErr w:type="gramStart"/>
-      <w:ins w:id="328" w:author="Dominic LaRoche [2]" w:date="2015-12-02T19:04:00Z">
+      <w:ins w:id="329" w:author="Dominic LaRoche [2]" w:date="2015-12-02T19:04:00Z">
         <w:r>
           <w:rPr>
             <w:rFonts w:ascii="Arial" w:hAnsi="Arial"/>
@@ -33109,7 +33025,7 @@
         </w:rPr>
         <w:t>from SA 2.1</w:t>
       </w:r>
-      <w:del w:id="329" w:author="Dominic LaRoche [2]" w:date="2015-12-02T19:05:00Z">
+      <w:del w:id="330" w:author="Dominic LaRoche [2]" w:date="2015-12-02T19:05:00Z">
         <w:r>
           <w:rPr>
             <w:rFonts w:ascii="Arial" w:hAnsi="Arial"/>
@@ -33176,7 +33092,7 @@
         </w:rPr>
         <w:t xml:space="preserve"> yield</w:t>
       </w:r>
-      <w:ins w:id="330" w:author="Dominic LaRoche [2]" w:date="2015-12-02T19:05:00Z">
+      <w:ins w:id="331" w:author="Dominic LaRoche [2]" w:date="2015-12-02T19:05:00Z">
         <w:r>
           <w:rPr>
             <w:rFonts w:ascii="Arial" w:hAnsi="Arial"/>
@@ -33186,8 +33102,6 @@
           <w:t>s</w:t>
         </w:r>
       </w:ins>
-      <w:bookmarkStart w:id="331" w:name="_GoBack"/>
-      <w:bookmarkEnd w:id="331"/>
       <w:r>
         <w:rPr>
           <w:rFonts w:ascii="Arial" w:hAnsi="Arial"/>
@@ -34992,6 +34906,9 @@
       <w:r>
         <w:t>Is this a word?</w:t>
       </w:r>
+      <w:r>
+        <w:t xml:space="preserve"> ;)</w:t>
+      </w:r>
     </w:p>
   </w:comment>
   <w:comment w:id="14" w:author="Dominic LaRoche" w:date="2015-12-02T11:06:00Z" w:initials="DL">
@@ -35202,7 +35119,7 @@
       </w:r>
     </w:p>
   </w:comment>
-  <w:comment w:id="218" w:author="Dominic LaRoche [2]" w:date="2015-12-02T15:31:00Z" w:initials="DL">
+  <w:comment w:id="219" w:author="Dominic LaRoche [2]" w:date="2015-12-02T15:31:00Z" w:initials="DL">
     <w:p>
       <w:pPr>
         <w:pStyle w:val="CommentText"/>
@@ -35218,7 +35135,7 @@
       </w:r>
     </w:p>
   </w:comment>
-  <w:comment w:id="222" w:author="Dominic LaRoche [2]" w:date="2015-12-02T15:32:00Z" w:initials="DL">
+  <w:comment w:id="223" w:author="Dominic LaRoche [2]" w:date="2015-12-02T15:32:00Z" w:initials="DL">
     <w:p>
       <w:pPr>
         <w:pStyle w:val="CommentText"/>
@@ -35234,7 +35151,7 @@
       </w:r>
     </w:p>
   </w:comment>
-  <w:comment w:id="242" w:author="Dominic LaRoche [2]" w:date="2015-12-02T18:06:00Z" w:initials="DL">
+  <w:comment w:id="243" w:author="Dominic LaRoche [2]" w:date="2015-12-02T18:06:00Z" w:initials="DL">
     <w:p>
       <w:pPr>
         <w:pStyle w:val="CommentText"/>
@@ -35250,7 +35167,7 @@
       </w:r>
     </w:p>
   </w:comment>
-  <w:comment w:id="245" w:author="Dominic LaRoche [2]" w:date="2015-12-02T18:12:00Z" w:initials="DL">
+  <w:comment w:id="246" w:author="Dominic LaRoche [2]" w:date="2015-12-02T18:12:00Z" w:initials="DL">
     <w:p>
       <w:pPr>
         <w:pStyle w:val="CommentText"/>
@@ -35266,7 +35183,7 @@
       </w:r>
     </w:p>
   </w:comment>
-  <w:comment w:id="249" w:author="Dominic LaRoche [2]" w:date="2015-12-02T18:17:00Z" w:initials="DL">
+  <w:comment w:id="250" w:author="Dominic LaRoche [2]" w:date="2015-12-02T18:17:00Z" w:initials="DL">
     <w:p>
       <w:pPr>
         <w:pStyle w:val="CommentText"/>
@@ -35282,7 +35199,7 @@
       </w:r>
     </w:p>
   </w:comment>
-  <w:comment w:id="251" w:author="Dominic LaRoche [2]" w:date="2015-12-02T18:18:00Z" w:initials="DL">
+  <w:comment w:id="252" w:author="Dominic LaRoche [2]" w:date="2015-12-02T18:18:00Z" w:initials="DL">
     <w:p>
       <w:pPr>
         <w:pStyle w:val="CommentText"/>
@@ -35298,7 +35215,7 @@
       </w:r>
     </w:p>
   </w:comment>
-  <w:comment w:id="278" w:author="Dominic LaRoche [2]" w:date="2015-12-02T18:26:00Z" w:initials="DL">
+  <w:comment w:id="279" w:author="Dominic LaRoche [2]" w:date="2015-12-02T18:26:00Z" w:initials="DL">
     <w:p>
       <w:pPr>
         <w:pStyle w:val="CommentText"/>
@@ -35314,7 +35231,7 @@
       </w:r>
     </w:p>
   </w:comment>
-  <w:comment w:id="279" w:author="Dominic LaRoche [2]" w:date="2015-12-02T18:28:00Z" w:initials="DL">
+  <w:comment w:id="280" w:author="Dominic LaRoche [2]" w:date="2015-12-02T18:28:00Z" w:initials="DL">
     <w:p>
       <w:pPr>
         <w:pStyle w:val="CommentText"/>
@@ -35330,7 +35247,7 @@
       </w:r>
     </w:p>
   </w:comment>
-  <w:comment w:id="282" w:author="Dominic LaRoche [2]" w:date="2015-12-02T18:29:00Z" w:initials="DL">
+  <w:comment w:id="283" w:author="Dominic LaRoche [2]" w:date="2015-12-02T18:29:00Z" w:initials="DL">
     <w:p>
       <w:pPr>
         <w:pStyle w:val="CommentText"/>
@@ -35346,7 +35263,7 @@
       </w:r>
     </w:p>
   </w:comment>
-  <w:comment w:id="291" w:author="Dominic LaRoche [2]" w:date="2015-12-02T18:35:00Z" w:initials="DL">
+  <w:comment w:id="292" w:author="Dominic LaRoche [2]" w:date="2015-12-02T18:35:00Z" w:initials="DL">
     <w:p>
       <w:pPr>
         <w:pStyle w:val="CommentText"/>
@@ -35362,7 +35279,7 @@
       </w:r>
     </w:p>
   </w:comment>
-  <w:comment w:id="297" w:author="Dominic LaRoche [2]" w:date="2015-12-02T18:38:00Z" w:initials="DL">
+  <w:comment w:id="298" w:author="Dominic LaRoche [2]" w:date="2015-12-02T18:38:00Z" w:initials="DL">
     <w:p>
       <w:pPr>
         <w:pStyle w:val="CommentText"/>
@@ -35378,7 +35295,7 @@
       </w:r>
     </w:p>
   </w:comment>
-  <w:comment w:id="298" w:author="Dominic LaRoche [2]" w:date="2015-12-02T18:37:00Z" w:initials="DL">
+  <w:comment w:id="299" w:author="Dominic LaRoche [2]" w:date="2015-12-02T18:37:00Z" w:initials="DL">
     <w:p>
       <w:pPr>
         <w:pStyle w:val="CommentText"/>
@@ -35394,7 +35311,7 @@
       </w:r>
     </w:p>
   </w:comment>
-  <w:comment w:id="299" w:author="Dominic LaRoche [2]" w:date="2015-12-02T18:42:00Z" w:initials="DL">
+  <w:comment w:id="300" w:author="Dominic LaRoche [2]" w:date="2015-12-02T18:42:00Z" w:initials="DL">
     <w:p>
       <w:pPr>
         <w:pStyle w:val="CommentText"/>
@@ -35410,7 +35327,7 @@
       </w:r>
     </w:p>
   </w:comment>
-  <w:comment w:id="300" w:author="Dominic LaRoche [2]" w:date="2015-12-02T18:44:00Z" w:initials="DL">
+  <w:comment w:id="301" w:author="Dominic LaRoche [2]" w:date="2015-12-02T18:44:00Z" w:initials="DL">
     <w:p>
       <w:pPr>
         <w:pStyle w:val="CommentText"/>
@@ -35426,7 +35343,7 @@
       </w:r>
     </w:p>
   </w:comment>
-  <w:comment w:id="303" w:author="Dominic LaRoche [2]" w:date="2015-12-02T18:45:00Z" w:initials="DL">
+  <w:comment w:id="304" w:author="Dominic LaRoche [2]" w:date="2015-12-02T18:45:00Z" w:initials="DL">
     <w:p>
       <w:pPr>
         <w:pStyle w:val="CommentText"/>
@@ -35442,7 +35359,7 @@
       </w:r>
     </w:p>
   </w:comment>
-  <w:comment w:id="304" w:author="Dominic LaRoche [2]" w:date="2015-12-02T18:46:00Z" w:initials="DL">
+  <w:comment w:id="305" w:author="Dominic LaRoche [2]" w:date="2015-12-02T18:46:00Z" w:initials="DL">
     <w:p>
       <w:pPr>
         <w:pStyle w:val="CommentText"/>
@@ -35458,7 +35375,7 @@
       </w:r>
     </w:p>
   </w:comment>
-  <w:comment w:id="306" w:author="Dominic LaRoche [2]" w:date="2015-12-02T18:49:00Z" w:initials="DL">
+  <w:comment w:id="307" w:author="Dominic LaRoche [2]" w:date="2015-12-02T18:49:00Z" w:initials="DL">
     <w:p>
       <w:pPr>
         <w:pStyle w:val="CommentText"/>
@@ -35474,7 +35391,7 @@
       </w:r>
     </w:p>
   </w:comment>
-  <w:comment w:id="319" w:author="Dominic LaRoche [2]" w:date="2015-12-02T19:00:00Z" w:initials="DL">
+  <w:comment w:id="320" w:author="Dominic LaRoche [2]" w:date="2015-12-02T19:00:00Z" w:initials="DL">
     <w:p>
       <w:pPr>
         <w:pStyle w:val="CommentText"/>
@@ -35490,7 +35407,7 @@
       </w:r>
     </w:p>
   </w:comment>
-  <w:comment w:id="323" w:author="Dominic LaRoche [2]" w:date="2015-12-02T19:02:00Z" w:initials="DL">
+  <w:comment w:id="324" w:author="Dominic LaRoche [2]" w:date="2015-12-02T19:02:00Z" w:initials="DL">
     <w:p>
       <w:pPr>
         <w:pStyle w:val="CommentText"/>
@@ -35506,7 +35423,7 @@
       </w:r>
     </w:p>
   </w:comment>
-  <w:comment w:id="326" w:author="Dominic LaRoche [2]" w:date="2015-12-02T19:03:00Z" w:initials="DL">
+  <w:comment w:id="327" w:author="Dominic LaRoche [2]" w:date="2015-12-02T19:03:00Z" w:initials="DL">
     <w:p>
       <w:pPr>
         <w:pStyle w:val="CommentText"/>

</xml_diff>